<commit_message>
added relevant reqs to each case
</commit_message>
<xml_diff>
--- a/requirements/Use_Case_Specs.docx
+++ b/requirements/Use_Case_Specs.docx
@@ -391,6 +391,12 @@
         </w:rPr>
         <w:t xml:space="preserve">Relevant Requirements: </w:t>
       </w:r>
+      <w:r>
+        <w:rPr>
+          <w:color w:val="000000" w:themeColor="text1"/>
+        </w:rPr>
+        <w:t>3.1.2.1</w:t>
+      </w:r>
     </w:p>
     <w:p>
       <w:pPr>
@@ -1109,6 +1115,33 @@
         </w:rPr>
         <w:t>:</w:t>
       </w:r>
+      <w:r>
+        <w:rPr>
+          <w:rFonts w:ascii="Times New Roman" w:hAnsi="Times New Roman" w:cs="Times New Roman"/>
+          <w:color w:val="000000" w:themeColor="text1"/>
+          <w:kern w:val="0"/>
+          <w:szCs w:val="22"/>
+        </w:rPr>
+        <w:t xml:space="preserve"> </w:t>
+      </w:r>
+      <w:r>
+        <w:rPr>
+          <w:color w:val="000000" w:themeColor="text1"/>
+        </w:rPr>
+        <w:t>3.1.</w:t>
+      </w:r>
+      <w:r>
+        <w:rPr>
+          <w:color w:val="000000" w:themeColor="text1"/>
+        </w:rPr>
+        <w:t>3</w:t>
+      </w:r>
+      <w:r>
+        <w:rPr>
+          <w:color w:val="000000" w:themeColor="text1"/>
+        </w:rPr>
+        <w:t>.1.</w:t>
+      </w:r>
     </w:p>
     <w:p>
       <w:pPr>
@@ -1639,6 +1672,15 @@
           <w:szCs w:val="22"/>
         </w:rPr>
         <w:t xml:space="preserve">Relevant Requirements: </w:t>
+      </w:r>
+      <w:r>
+        <w:rPr>
+          <w:rFonts w:ascii="Times New Roman" w:hAnsi="Times New Roman" w:cs="Times New Roman"/>
+          <w:color w:val="000000" w:themeColor="text1"/>
+          <w:kern w:val="0"/>
+          <w:szCs w:val="22"/>
+        </w:rPr>
+        <w:t>3.1.2.4</w:t>
       </w:r>
     </w:p>
     <w:p>
@@ -2344,43 +2386,7 @@
           <w:kern w:val="0"/>
           <w:szCs w:val="22"/>
         </w:rPr>
-        <w:t xml:space="preserve">6. </w:t>
-      </w:r>
-      <w:r>
-        <w:rPr>
-          <w:rFonts w:ascii="Times New Roman" w:hAnsi="Times New Roman" w:cs="Times New Roman"/>
-          <w:color w:val="000000" w:themeColor="text1"/>
-          <w:kern w:val="0"/>
-          <w:szCs w:val="22"/>
-        </w:rPr>
-        <w:t xml:space="preserve">Account’s daily ATM withdrawal limit </w:t>
-      </w:r>
-      <w:r>
-        <w:rPr>
-          <w:rFonts w:ascii="Times New Roman" w:hAnsi="Times New Roman" w:cs="Times New Roman"/>
-          <w:color w:val="000000" w:themeColor="text1"/>
-          <w:kern w:val="0"/>
-          <w:szCs w:val="22"/>
-        </w:rPr>
-        <w:t xml:space="preserve">not </w:t>
-      </w:r>
-      <w:r>
-        <w:rPr>
-          <w:rFonts w:ascii="Times New Roman" w:hAnsi="Times New Roman" w:cs="Times New Roman"/>
-          <w:color w:val="000000" w:themeColor="text1"/>
-          <w:kern w:val="0"/>
-          <w:szCs w:val="22"/>
-        </w:rPr>
-        <w:t>adjusted</w:t>
-      </w:r>
-      <w:r>
-        <w:rPr>
-          <w:rFonts w:ascii="Times New Roman" w:hAnsi="Times New Roman" w:cs="Times New Roman"/>
-          <w:color w:val="000000" w:themeColor="text1"/>
-          <w:kern w:val="0"/>
-          <w:szCs w:val="22"/>
-        </w:rPr>
-        <w:t xml:space="preserve"> or adjusted incorrectly</w:t>
+        <w:t>6. Account’s daily ATM withdrawal limit not adjusted or adjusted incorrectly</w:t>
       </w:r>
     </w:p>
     <w:p>
@@ -2529,6 +2535,15 @@
         </w:rPr>
         <w:t xml:space="preserve">Relevant Requirements:  </w:t>
       </w:r>
+      <w:r>
+        <w:rPr>
+          <w:rFonts w:ascii="Times New Roman" w:hAnsi="Times New Roman" w:cs="Times New Roman"/>
+          <w:color w:val="000000" w:themeColor="text1"/>
+          <w:kern w:val="0"/>
+          <w:szCs w:val="22"/>
+        </w:rPr>
+        <w:t>3.1.3.2</w:t>
+      </w:r>
     </w:p>
     <w:p>
       <w:pPr>
@@ -3289,6 +3304,15 @@
         </w:rPr>
         <w:t xml:space="preserve">Relevant Requirements: </w:t>
       </w:r>
+      <w:r>
+        <w:rPr>
+          <w:rFonts w:ascii="Times New Roman" w:hAnsi="Times New Roman" w:cs="Times New Roman"/>
+          <w:color w:val="000000" w:themeColor="text1"/>
+          <w:kern w:val="0"/>
+          <w:szCs w:val="22"/>
+        </w:rPr>
+        <w:t>3.1.2.5, 3.1.2.6</w:t>
+      </w:r>
     </w:p>
     <w:p>
       <w:pPr>
@@ -3791,6 +3815,29 @@
           <w:kern w:val="0"/>
           <w:szCs w:val="22"/>
         </w:rPr>
+        <w:t>Relevant Requirements: 3.1.2.5</w:t>
+      </w:r>
+    </w:p>
+    <w:p>
+      <w:pPr>
+        <w:autoSpaceDE w:val="0"/>
+        <w:autoSpaceDN w:val="0"/>
+        <w:adjustRightInd w:val="0"/>
+        <w:spacing w:after="0" w:line="240" w:lineRule="auto"/>
+        <w:rPr>
+          <w:rFonts w:ascii="Times New Roman" w:hAnsi="Times New Roman" w:cs="Times New Roman"/>
+          <w:color w:val="000000" w:themeColor="text1"/>
+          <w:kern w:val="0"/>
+          <w:szCs w:val="22"/>
+        </w:rPr>
+      </w:pPr>
+      <w:r>
+        <w:rPr>
+          <w:rFonts w:ascii="Times New Roman" w:hAnsi="Times New Roman" w:cs="Times New Roman"/>
+          <w:color w:val="000000" w:themeColor="text1"/>
+          <w:kern w:val="0"/>
+          <w:szCs w:val="22"/>
+        </w:rPr>
         <w:t>Primary Actor:</w:t>
       </w:r>
       <w:r>
@@ -4295,6 +4342,29 @@
           <w:kern w:val="0"/>
           <w:szCs w:val="22"/>
         </w:rPr>
+        <w:t>Relevant Requirements: 3.1.2.6</w:t>
+      </w:r>
+    </w:p>
+    <w:p>
+      <w:pPr>
+        <w:autoSpaceDE w:val="0"/>
+        <w:autoSpaceDN w:val="0"/>
+        <w:adjustRightInd w:val="0"/>
+        <w:spacing w:after="0" w:line="240" w:lineRule="auto"/>
+        <w:rPr>
+          <w:rFonts w:ascii="Times New Roman" w:hAnsi="Times New Roman" w:cs="Times New Roman"/>
+          <w:color w:val="000000" w:themeColor="text1"/>
+          <w:kern w:val="0"/>
+          <w:szCs w:val="22"/>
+        </w:rPr>
+      </w:pPr>
+      <w:r>
+        <w:rPr>
+          <w:rFonts w:ascii="Times New Roman" w:hAnsi="Times New Roman" w:cs="Times New Roman"/>
+          <w:color w:val="000000" w:themeColor="text1"/>
+          <w:kern w:val="0"/>
+          <w:szCs w:val="22"/>
+        </w:rPr>
         <w:t>Primary Actor:</w:t>
       </w:r>
       <w:r>
@@ -4501,6 +4571,7 @@
           <w:kern w:val="0"/>
           <w:szCs w:val="22"/>
         </w:rPr>
+        <w:lastRenderedPageBreak/>
         <w:t>5. ATM module updates (reduces) daily cheque deposit limit</w:t>
       </w:r>
     </w:p>
@@ -4547,7 +4618,6 @@
           <w:kern w:val="0"/>
           <w:szCs w:val="22"/>
         </w:rPr>
-        <w:lastRenderedPageBreak/>
         <w:t>7. Central module records action in transaction history</w:t>
       </w:r>
     </w:p>
@@ -4797,6 +4867,15 @@
           <w:szCs w:val="22"/>
         </w:rPr>
         <w:t xml:space="preserve">Relevant Requirements: </w:t>
+      </w:r>
+      <w:r>
+        <w:rPr>
+          <w:rFonts w:ascii="Times New Roman" w:hAnsi="Times New Roman" w:cs="Times New Roman"/>
+          <w:color w:val="000000" w:themeColor="text1"/>
+          <w:kern w:val="0"/>
+          <w:szCs w:val="22"/>
+        </w:rPr>
+        <w:t>3.1.3.3</w:t>
       </w:r>
     </w:p>
     <w:p>

</xml_diff>